<commit_message>
added Doc to Gui
</commit_message>
<xml_diff>
--- a/Doc.docx
+++ b/Doc.docx
@@ -6,47 +6,132 @@
       <w:pPr>
         <w:pStyle w:val="Titel"/>
         <w:jc w:val="center"/>
-      </w:pPr>
-      <w:r>
-        <w:t xml:space="preserve">4 </w:t>
-      </w:r>
-      <w:proofErr w:type="spellStart"/>
-      <w:r>
-        <w:t>gewinnt</w:t>
-      </w:r>
-      <w:proofErr w:type="spellEnd"/>
-      <w:r>
+        <w:rPr>
+          <w:lang w:val="de-DE"/>
+        </w:rPr>
+      </w:pPr>
+      <w:r>
+        <w:rPr>
+          <w:lang w:val="de-DE"/>
+        </w:rPr>
+        <w:t>4 gewinnt</w:t>
+      </w:r>
+      <w:r>
+        <w:rPr>
+          <w:lang w:val="de-DE"/>
+        </w:rPr>
         <w:t xml:space="preserve"> – </w:t>
       </w:r>
-      <w:proofErr w:type="spellStart"/>
-      <w:r>
+      <w:r>
+        <w:rPr>
+          <w:lang w:val="de-DE"/>
+        </w:rPr>
         <w:t>Protokoll</w:t>
       </w:r>
-      <w:proofErr w:type="spellEnd"/>
-    </w:p>
-    <w:p/>
-    <w:p/>
-    <w:p/>
-    <w:p/>
-    <w:p/>
-    <w:p/>
-    <w:p/>
-    <w:p/>
-    <w:p/>
-    <w:p/>
-    <w:p/>
-    <w:p/>
-    <w:p/>
+    </w:p>
+    <w:p>
+      <w:pPr>
+        <w:rPr>
+          <w:lang w:val="de-DE"/>
+        </w:rPr>
+      </w:pPr>
+    </w:p>
+    <w:p>
+      <w:pPr>
+        <w:rPr>
+          <w:lang w:val="de-DE"/>
+        </w:rPr>
+      </w:pPr>
+    </w:p>
+    <w:p>
+      <w:pPr>
+        <w:rPr>
+          <w:lang w:val="de-DE"/>
+        </w:rPr>
+      </w:pPr>
+    </w:p>
+    <w:p>
+      <w:pPr>
+        <w:rPr>
+          <w:lang w:val="de-DE"/>
+        </w:rPr>
+      </w:pPr>
+    </w:p>
+    <w:p>
+      <w:pPr>
+        <w:rPr>
+          <w:lang w:val="de-DE"/>
+        </w:rPr>
+      </w:pPr>
+    </w:p>
+    <w:p>
+      <w:pPr>
+        <w:rPr>
+          <w:lang w:val="de-DE"/>
+        </w:rPr>
+      </w:pPr>
+    </w:p>
+    <w:p>
+      <w:pPr>
+        <w:rPr>
+          <w:lang w:val="de-DE"/>
+        </w:rPr>
+      </w:pPr>
+    </w:p>
+    <w:p>
+      <w:pPr>
+        <w:rPr>
+          <w:lang w:val="de-DE"/>
+        </w:rPr>
+      </w:pPr>
+    </w:p>
+    <w:p>
+      <w:pPr>
+        <w:rPr>
+          <w:lang w:val="de-DE"/>
+        </w:rPr>
+      </w:pPr>
+    </w:p>
+    <w:p>
+      <w:pPr>
+        <w:rPr>
+          <w:lang w:val="de-DE"/>
+        </w:rPr>
+      </w:pPr>
+    </w:p>
+    <w:p>
+      <w:pPr>
+        <w:rPr>
+          <w:lang w:val="de-DE"/>
+        </w:rPr>
+      </w:pPr>
+    </w:p>
+    <w:p>
+      <w:pPr>
+        <w:rPr>
+          <w:lang w:val="de-DE"/>
+        </w:rPr>
+      </w:pPr>
+    </w:p>
+    <w:p>
+      <w:pPr>
+        <w:rPr>
+          <w:lang w:val="de-DE"/>
+        </w:rPr>
+      </w:pPr>
+    </w:p>
     <w:p>
       <w:pPr>
         <w:jc w:val="right"/>
         <w:rPr>
           <w:rStyle w:val="SchwacheHervorhebung"/>
+          <w:lang w:val="de-DE"/>
         </w:rPr>
       </w:pPr>
       <w:r>
         <w:rPr>
           <w:rStyle w:val="SchwacheHervorhebung"/>
+          <w:lang w:val="de-DE"/>
         </w:rPr>
         <w:t>Rupert Bogensperger</w:t>
       </w:r>
@@ -56,18 +141,34 @@
         <w:jc w:val="right"/>
         <w:rPr>
           <w:rStyle w:val="SchwacheHervorhebung"/>
+          <w:lang w:val="de-DE"/>
         </w:rPr>
       </w:pPr>
       <w:r>
         <w:rPr>
           <w:rStyle w:val="SchwacheHervorhebung"/>
+          <w:lang w:val="de-DE"/>
         </w:rPr>
         <w:t>19.11.2021</w:t>
       </w:r>
     </w:p>
-    <w:p/>
-    <w:p>
-      <w:r>
+    <w:p>
+      <w:pPr>
+        <w:rPr>
+          <w:lang w:val="de-DE"/>
+        </w:rPr>
+      </w:pPr>
+    </w:p>
+    <w:p>
+      <w:pPr>
+        <w:rPr>
+          <w:lang w:val="de-DE"/>
+        </w:rPr>
+      </w:pPr>
+      <w:r>
+        <w:rPr>
+          <w:lang w:val="de-DE"/>
+        </w:rPr>
         <w:br w:type="page"/>
       </w:r>
     </w:p>
@@ -352,21 +453,7 @@
         <w:rPr>
           <w:lang w:val="de-DE"/>
         </w:rPr>
-        <w:t xml:space="preserve"> und schaue dabei ob der derzeitige Spieler mindestens </w:t>
-      </w:r>
-      <w:proofErr w:type="gramStart"/>
-      <w:r>
-        <w:rPr>
-          <w:lang w:val="de-DE"/>
-        </w:rPr>
-        <w:t>4 mal</w:t>
-      </w:r>
-      <w:proofErr w:type="gramEnd"/>
-      <w:r>
-        <w:rPr>
-          <w:lang w:val="de-DE"/>
-        </w:rPr>
-        <w:t xml:space="preserve"> in einer Reihe vorkommt.</w:t>
+        <w:t xml:space="preserve"> und schaue dabei ob der derzeitige Spieler mindestens 4 mal in einer Reihe vorkommt.</w:t>
       </w:r>
     </w:p>
     <w:p>
@@ -406,19 +493,7 @@
         <w:rPr>
           <w:lang w:val="de-DE"/>
         </w:rPr>
-        <w:t>Gehe alle Spalten durch</w:t>
-      </w:r>
-      <w:r>
-        <w:rPr>
-          <w:lang w:val="de-DE"/>
-        </w:rPr>
-        <w:t>, wo es zu einem Ergebnis kommen kann</w:t>
-      </w:r>
-      <w:r>
-        <w:rPr>
-          <w:lang w:val="de-DE"/>
-        </w:rPr>
-        <w:t>.</w:t>
+        <w:t>Gehe alle Spalten durch, wo es zu einem Ergebnis kommen kann.</w:t>
       </w:r>
     </w:p>
     <w:p>
@@ -605,13 +680,7 @@
         <w:rPr>
           <w:lang w:val="de-DE"/>
         </w:rPr>
-        <w:t>&lt;</w:t>
-      </w:r>
-      <w:r>
-        <w:rPr>
-          <w:lang w:val="de-DE"/>
-        </w:rPr>
-        <w:t xml:space="preserve">jeweiligen </w:t>
+        <w:t xml:space="preserve">&lt;jeweiligen </w:t>
       </w:r>
       <w:r>
         <w:rPr>
@@ -722,37 +791,7 @@
           <w:lang w:val="de-DE"/>
         </w:rPr>
         <w:lastRenderedPageBreak/>
-        <w:t xml:space="preserve">Fall Diagonal von </w:t>
-      </w:r>
-      <w:r>
-        <w:rPr>
-          <w:lang w:val="de-DE"/>
-        </w:rPr>
-        <w:t>links</w:t>
-      </w:r>
-      <w:r>
-        <w:rPr>
-          <w:lang w:val="de-DE"/>
-        </w:rPr>
-        <w:t xml:space="preserve"> </w:t>
-      </w:r>
-      <w:r>
-        <w:rPr>
-          <w:lang w:val="de-DE"/>
-        </w:rPr>
-        <w:t xml:space="preserve">oben </w:t>
-      </w:r>
-      <w:r>
-        <w:rPr>
-          <w:lang w:val="de-DE"/>
-        </w:rPr>
-        <w:t xml:space="preserve">nach rechts </w:t>
-      </w:r>
-      <w:r>
-        <w:rPr>
-          <w:lang w:val="de-DE"/>
-        </w:rPr>
-        <w:t>unten</w:t>
+        <w:t>Fall Diagonal von links oben nach rechts unten</w:t>
       </w:r>
     </w:p>
     <w:p>
@@ -851,13 +890,7 @@
         <w:rPr>
           <w:lang w:val="de-DE"/>
         </w:rPr>
-        <w:t>+</w:t>
-      </w:r>
-      <w:r>
-        <w:rPr>
-          <w:lang w:val="de-DE"/>
-        </w:rPr>
-        <w:t xml:space="preserve"> </w:t>
+        <w:t xml:space="preserve">+ </w:t>
       </w:r>
       <w:r>
         <w:rPr>
@@ -947,13 +980,7 @@
         <w:rPr>
           <w:lang w:val="de-DE"/>
         </w:rPr>
-        <w:t xml:space="preserve">+ </w:t>
-      </w:r>
-      <w:r>
-        <w:rPr>
-          <w:lang w:val="de-DE"/>
-        </w:rPr>
-        <w:t>2&gt;</w:t>
+        <w:t>+ 2&gt;</w:t>
       </w:r>
       <w:r>
         <w:rPr>
@@ -1031,13 +1058,7 @@
         <w:rPr>
           <w:lang w:val="de-DE"/>
         </w:rPr>
-        <w:t xml:space="preserve">+ </w:t>
-      </w:r>
-      <w:r>
-        <w:rPr>
-          <w:lang w:val="de-DE"/>
-        </w:rPr>
-        <w:t>3&gt;</w:t>
+        <w:t>+ 3&gt;</w:t>
       </w:r>
       <w:r>
         <w:rPr>
@@ -1221,6 +1242,169 @@
         </w:rPr>
         <w:t>Ziel des Spieles ist es 4 in einer Folge zu haben.</w:t>
       </w:r>
+    </w:p>
+    <w:p>
+      <w:pPr>
+        <w:pStyle w:val="berschrift1"/>
+        <w:rPr>
+          <w:lang w:val="de-DE"/>
+        </w:rPr>
+      </w:pPr>
+      <w:r>
+        <w:rPr>
+          <w:lang w:val="de-DE"/>
+        </w:rPr>
+        <w:t>Aufgabe 4 (50 Punkte)</w:t>
+      </w:r>
+    </w:p>
+    <w:p>
+      <w:pPr>
+        <w:rPr>
+          <w:lang w:val="de-DE"/>
+        </w:rPr>
+      </w:pPr>
+      <w:r>
+        <w:rPr>
+          <w:lang w:val="de-DE"/>
+        </w:rPr>
+        <w:t>Implementiere eine GUI in das bestehende Programm.</w:t>
+      </w:r>
+    </w:p>
+    <w:p>
+      <w:pPr>
+        <w:pStyle w:val="berschrift2"/>
+        <w:rPr>
+          <w:lang w:val="de-DE"/>
+        </w:rPr>
+      </w:pPr>
+      <w:r>
+        <w:rPr>
+          <w:lang w:val="de-DE"/>
+        </w:rPr>
+        <w:t>Bearbeitung:</w:t>
+      </w:r>
+    </w:p>
+    <w:p>
+      <w:pPr>
+        <w:rPr>
+          <w:lang w:val="de-DE"/>
+        </w:rPr>
+      </w:pPr>
+      <w:r>
+        <w:rPr>
+          <w:rFonts w:ascii="Segoe UI Emoji" w:hAnsi="Segoe UI Emoji" w:cs="Segoe UI Emoji"/>
+          <w:lang w:val="de-DE"/>
+        </w:rPr>
+        <w:t>🧑🏻</w:t>
+      </w:r>
+      <w:r>
+        <w:rPr>
+          <w:lang w:val="de-DE"/>
+        </w:rPr>
+        <w:t>‍</w:t>
+      </w:r>
+      <w:r>
+        <w:rPr>
+          <w:rFonts w:ascii="Segoe UI Emoji" w:hAnsi="Segoe UI Emoji" w:cs="Segoe UI Emoji"/>
+          <w:lang w:val="de-DE"/>
+        </w:rPr>
+        <w:t>💻</w:t>
+      </w:r>
+    </w:p>
+    <w:p>
+      <w:pPr>
+        <w:pStyle w:val="berschrift2"/>
+        <w:rPr>
+          <w:lang w:val="de-DE"/>
+        </w:rPr>
+      </w:pPr>
+      <w:r>
+        <w:rPr>
+          <w:lang w:val="de-DE"/>
+        </w:rPr>
+        <w:t>Erklärung der GUI</w:t>
+      </w:r>
+    </w:p>
+    <w:p>
+      <w:pPr>
+        <w:rPr>
+          <w:lang w:val="de-DE"/>
+        </w:rPr>
+      </w:pPr>
+      <w:r>
+        <w:rPr>
+          <w:lang w:val="de-DE"/>
+        </w:rPr>
+        <w:t xml:space="preserve">Zum Starten führe die </w:t>
+      </w:r>
+      <w:r>
+        <w:rPr>
+          <w:i/>
+          <w:iCs/>
+          <w:lang w:val="de-DE"/>
+        </w:rPr>
+        <w:t>index.py</w:t>
+      </w:r>
+      <w:r>
+        <w:rPr>
+          <w:i/>
+          <w:iCs/>
+          <w:lang w:val="de-DE"/>
+        </w:rPr>
+        <w:t xml:space="preserve"> </w:t>
+      </w:r>
+      <w:r>
+        <w:rPr>
+          <w:lang w:val="de-DE"/>
+        </w:rPr>
+        <w:t>mit Python aus.</w:t>
+      </w:r>
+    </w:p>
+    <w:p>
+      <w:pPr>
+        <w:rPr>
+          <w:lang w:val="de-DE"/>
+        </w:rPr>
+      </w:pPr>
+      <w:r>
+        <w:rPr>
+          <w:lang w:val="de-DE"/>
+        </w:rPr>
+        <w:t>Der Spieler der an der Reihe ist, muss eine Spalte ([1-7]) eingeben.</w:t>
+      </w:r>
+    </w:p>
+    <w:p>
+      <w:pPr>
+        <w:rPr>
+          <w:lang w:val="de-DE"/>
+        </w:rPr>
+      </w:pPr>
+      <w:r>
+        <w:rPr>
+          <w:lang w:val="de-DE"/>
+        </w:rPr>
+        <w:t>Danach kann mit der Maus den Knopf ‚submit‘ klicken, um seinen Spielzug zu bestätigen.</w:t>
+      </w:r>
+    </w:p>
+    <w:p>
+      <w:pPr>
+        <w:rPr>
+          <w:lang w:val="de-DE"/>
+        </w:rPr>
+      </w:pPr>
+      <w:r>
+        <w:rPr>
+          <w:lang w:val="de-DE"/>
+        </w:rPr>
+        <w:t>Im Falle eines Gewinnes wird dies in der GUI in Form eines Fließtextes dargestellt.</w:t>
+      </w:r>
+    </w:p>
+    <w:p>
+      <w:pPr>
+        <w:rPr>
+          <w:lang w:val="de-DE"/>
+        </w:rPr>
+      </w:pPr>
     </w:p>
     <w:sectPr>
       <w:footerReference w:type="default" r:id="rId8"/>
@@ -1836,7 +2020,7 @@
   <w:style w:type="paragraph" w:default="1" w:styleId="Standard">
     <w:name w:val="Normal"/>
     <w:qFormat/>
-    <w:rsid w:val="00486F76"/>
+    <w:rsid w:val="00EA6E9A"/>
   </w:style>
   <w:style w:type="paragraph" w:styleId="berschrift1">
     <w:name w:val="heading 1"/>

</xml_diff>